<commit_message>
updates section 3 answers
</commit_message>
<xml_diff>
--- a/Section_3.docx
+++ b/Section_3.docx
@@ -6,16 +6,12 @@
       <w:pPr>
         <w:rPr>
           <w:b w:val="1"/>
-          <w:sz w:val="24"/>
-          <w:szCs w:val="24"/>
           <w:u w:val="single"/>
         </w:rPr>
       </w:pPr>
       <w:r>
         <w:rPr>
           <w:b w:val="1"/>
-          <w:sz w:val="24"/>
-          <w:szCs w:val="24"/>
           <w:u w:val="single"/>
           <w:rtl w:val="0"/>
         </w:rPr>
@@ -26,8 +22,6 @@
       <w:pPr>
         <w:rPr>
           <w:b w:val="1"/>
-          <w:sz w:val="24"/>
-          <w:szCs w:val="24"/>
           <w:u w:val="single"/>
         </w:rPr>
       </w:pPr>
@@ -41,15 +35,11 @@
       <w:pPr>
         <w:rPr>
           <w:b w:val="1"/>
-          <w:sz w:val="24"/>
-          <w:szCs w:val="24"/>
-        </w:rPr>
-      </w:pPr>
-      <w:r>
-        <w:rPr>
-          <w:b w:val="1"/>
-          <w:sz w:val="24"/>
-          <w:szCs w:val="24"/>
+        </w:rPr>
+      </w:pPr>
+      <w:r>
+        <w:rPr>
+          <w:b w:val="1"/>
           <w:rtl w:val="0"/>
         </w:rPr>
         <w:t xml:space="preserve">How would you set up monitoring for the React Native mobile app’s API endpoints?</w:t>
@@ -59,29 +49,23 @@
       <w:pPr>
         <w:rPr>
           <w:b w:val="1"/>
-          <w:sz w:val="24"/>
-          <w:szCs w:val="24"/>
-        </w:rPr>
-      </w:pPr>
-      <w:r>
-        <w:rPr>
-          <w:rtl w:val="0"/>
-        </w:rPr>
-      </w:r>
-    </w:p>
-    <w:p>
-      <w:pPr>
-        <w:rPr>
-          <w:b w:val="1"/>
-          <w:sz w:val="24"/>
-          <w:szCs w:val="24"/>
-        </w:rPr>
-      </w:pPr>
-      <w:r>
-        <w:rPr>
-          <w:b w:val="1"/>
-          <w:sz w:val="24"/>
-          <w:szCs w:val="24"/>
+        </w:rPr>
+      </w:pPr>
+      <w:r>
+        <w:rPr>
+          <w:rtl w:val="0"/>
+        </w:rPr>
+      </w:r>
+    </w:p>
+    <w:p>
+      <w:pPr>
+        <w:rPr>
+          <w:b w:val="1"/>
+        </w:rPr>
+      </w:pPr>
+      <w:r>
+        <w:rPr>
+          <w:b w:val="1"/>
           <w:rtl w:val="0"/>
         </w:rPr>
         <w:t xml:space="preserve">Answer:</w:t>
@@ -96,8 +80,8 @@
         <w:rPr>
           <w:b w:val="1"/>
           <w:color w:val="000000"/>
-          <w:sz w:val="24"/>
-          <w:szCs w:val="24"/>
+          <w:sz w:val="22"/>
+          <w:szCs w:val="22"/>
         </w:rPr>
       </w:pPr>
       <w:bookmarkStart w:colFirst="0" w:colLast="0" w:name="_pi2m2uuzzg87" w:id="0"/>
@@ -106,25 +90,20 @@
         <w:rPr>
           <w:b w:val="1"/>
           <w:color w:val="000000"/>
-          <w:sz w:val="24"/>
-          <w:szCs w:val="24"/>
-          <w:rtl w:val="0"/>
-        </w:rPr>
-        <w:t xml:space="preserve">1. Define Monitoring Objectives</w:t>
+          <w:sz w:val="22"/>
+          <w:szCs w:val="22"/>
+          <w:rtl w:val="0"/>
+        </w:rPr>
+        <w:t xml:space="preserve">1. Defining Monitoring Objectives</w:t>
       </w:r>
     </w:p>
     <w:p>
       <w:pPr>
         <w:spacing w:after="240" w:before="240" w:lineRule="auto"/>
-        <w:rPr>
-          <w:sz w:val="24"/>
-          <w:szCs w:val="24"/>
-        </w:rPr>
-      </w:pPr>
-      <w:r>
-        <w:rPr>
-          <w:sz w:val="24"/>
-          <w:szCs w:val="24"/>
+        <w:rPr/>
+      </w:pPr>
+      <w:r>
+        <w:rPr>
           <w:rtl w:val="0"/>
         </w:rPr>
         <w:t xml:space="preserve">Focus on:</w:t>
@@ -138,24 +117,17 @@
         </w:numPr>
         <w:spacing w:after="0" w:afterAutospacing="0" w:before="240" w:lineRule="auto"/>
         <w:ind w:left="720" w:hanging="360"/>
-        <w:rPr>
-          <w:sz w:val="24"/>
-          <w:szCs w:val="24"/>
-        </w:rPr>
-      </w:pPr>
-      <w:r>
-        <w:rPr>
-          <w:b w:val="1"/>
-          <w:sz w:val="24"/>
-          <w:szCs w:val="24"/>
+        <w:rPr/>
+      </w:pPr>
+      <w:r>
+        <w:rPr>
+          <w:b w:val="1"/>
           <w:rtl w:val="0"/>
         </w:rPr>
         <w:t xml:space="preserve">Uptime</w:t>
       </w:r>
       <w:r>
         <w:rPr>
-          <w:sz w:val="24"/>
-          <w:szCs w:val="24"/>
           <w:rtl w:val="0"/>
         </w:rPr>
         <w:t xml:space="preserve">: Ensuring the API is accessible.</w:t>
@@ -169,24 +141,17 @@
         </w:numPr>
         <w:spacing w:after="0" w:afterAutospacing="0" w:before="0" w:beforeAutospacing="0" w:lineRule="auto"/>
         <w:ind w:left="720" w:hanging="360"/>
-        <w:rPr>
-          <w:sz w:val="24"/>
-          <w:szCs w:val="24"/>
-        </w:rPr>
-      </w:pPr>
-      <w:r>
-        <w:rPr>
-          <w:b w:val="1"/>
-          <w:sz w:val="24"/>
-          <w:szCs w:val="24"/>
+        <w:rPr/>
+      </w:pPr>
+      <w:r>
+        <w:rPr>
+          <w:b w:val="1"/>
           <w:rtl w:val="0"/>
         </w:rPr>
         <w:t xml:space="preserve">Performance</w:t>
       </w:r>
       <w:r>
         <w:rPr>
-          <w:sz w:val="24"/>
-          <w:szCs w:val="24"/>
           <w:rtl w:val="0"/>
         </w:rPr>
         <w:t xml:space="preserve">: Measure latency, response times, and throughput.</w:t>
@@ -200,24 +165,17 @@
         </w:numPr>
         <w:spacing w:after="0" w:afterAutospacing="0" w:before="0" w:beforeAutospacing="0" w:lineRule="auto"/>
         <w:ind w:left="720" w:hanging="360"/>
-        <w:rPr>
-          <w:sz w:val="24"/>
-          <w:szCs w:val="24"/>
-        </w:rPr>
-      </w:pPr>
-      <w:r>
-        <w:rPr>
-          <w:b w:val="1"/>
-          <w:sz w:val="24"/>
-          <w:szCs w:val="24"/>
+        <w:rPr/>
+      </w:pPr>
+      <w:r>
+        <w:rPr>
+          <w:b w:val="1"/>
           <w:rtl w:val="0"/>
         </w:rPr>
         <w:t xml:space="preserve">Errors</w:t>
       </w:r>
       <w:r>
         <w:rPr>
-          <w:sz w:val="24"/>
-          <w:szCs w:val="24"/>
           <w:rtl w:val="0"/>
         </w:rPr>
         <w:t xml:space="preserve">: Track error rates and response codes (e.g., 4xx, 5xx).</w:t>
@@ -231,24 +189,17 @@
         </w:numPr>
         <w:spacing w:after="240" w:before="0" w:beforeAutospacing="0" w:lineRule="auto"/>
         <w:ind w:left="720" w:hanging="360"/>
-        <w:rPr>
-          <w:sz w:val="24"/>
-          <w:szCs w:val="24"/>
-        </w:rPr>
-      </w:pPr>
-      <w:r>
-        <w:rPr>
-          <w:b w:val="1"/>
-          <w:sz w:val="24"/>
-          <w:szCs w:val="24"/>
+        <w:rPr/>
+      </w:pPr>
+      <w:r>
+        <w:rPr>
+          <w:b w:val="1"/>
           <w:rtl w:val="0"/>
         </w:rPr>
         <w:t xml:space="preserve">Usage Patterns</w:t>
       </w:r>
       <w:r>
         <w:rPr>
-          <w:sz w:val="24"/>
-          <w:szCs w:val="24"/>
           <w:rtl w:val="0"/>
         </w:rPr>
         <w:t xml:space="preserve">: Monitor the number of requests, popular endpoints, and user behaviors.</w:t>
@@ -263,8 +214,8 @@
         <w:rPr>
           <w:b w:val="1"/>
           <w:color w:val="000000"/>
-          <w:sz w:val="24"/>
-          <w:szCs w:val="24"/>
+          <w:sz w:val="22"/>
+          <w:szCs w:val="22"/>
         </w:rPr>
       </w:pPr>
       <w:bookmarkStart w:colFirst="0" w:colLast="0" w:name="_lyyk1nejipl4" w:id="1"/>
@@ -273,25 +224,20 @@
         <w:rPr>
           <w:b w:val="1"/>
           <w:color w:val="000000"/>
-          <w:sz w:val="24"/>
-          <w:szCs w:val="24"/>
-          <w:rtl w:val="0"/>
-        </w:rPr>
-        <w:t xml:space="preserve">2. Set Up Server-Side Monitoring</w:t>
+          <w:sz w:val="22"/>
+          <w:szCs w:val="22"/>
+          <w:rtl w:val="0"/>
+        </w:rPr>
+        <w:t xml:space="preserve">2. Setting Up Server-Side Monitoring</w:t>
       </w:r>
     </w:p>
     <w:p>
       <w:pPr>
         <w:spacing w:after="240" w:before="240" w:lineRule="auto"/>
-        <w:rPr>
-          <w:sz w:val="24"/>
-          <w:szCs w:val="24"/>
-        </w:rPr>
-      </w:pPr>
-      <w:r>
-        <w:rPr>
-          <w:sz w:val="24"/>
-          <w:szCs w:val="24"/>
+        <w:rPr/>
+      </w:pPr>
+      <w:r>
+        <w:rPr>
           <w:rtl w:val="0"/>
         </w:rPr>
         <w:t xml:space="preserve">Using tools to monitor the APIs directly from the server:</w:t>
@@ -305,24 +251,17 @@
         </w:numPr>
         <w:spacing w:after="0" w:afterAutospacing="0" w:before="240" w:lineRule="auto"/>
         <w:ind w:left="720" w:hanging="360"/>
-        <w:rPr>
-          <w:sz w:val="24"/>
-          <w:szCs w:val="24"/>
-        </w:rPr>
-      </w:pPr>
-      <w:r>
-        <w:rPr>
-          <w:b w:val="1"/>
-          <w:sz w:val="24"/>
-          <w:szCs w:val="24"/>
+        <w:rPr/>
+      </w:pPr>
+      <w:r>
+        <w:rPr>
+          <w:b w:val="1"/>
           <w:rtl w:val="0"/>
         </w:rPr>
         <w:t xml:space="preserve">Application Performance Monitoring (APM)</w:t>
       </w:r>
       <w:r>
         <w:rPr>
-          <w:sz w:val="24"/>
-          <w:szCs w:val="24"/>
           <w:rtl w:val="0"/>
         </w:rPr>
         <w:t xml:space="preserve">: Implementing tools like </w:t>
@@ -330,16 +269,12 @@
       <w:r>
         <w:rPr>
           <w:b w:val="1"/>
-          <w:sz w:val="24"/>
-          <w:szCs w:val="24"/>
           <w:rtl w:val="0"/>
         </w:rPr>
         <w:t xml:space="preserve">New Relic</w:t>
       </w:r>
       <w:r>
         <w:rPr>
-          <w:sz w:val="24"/>
-          <w:szCs w:val="24"/>
           <w:rtl w:val="0"/>
         </w:rPr>
         <w:t xml:space="preserve">, </w:t>
@@ -347,16 +282,12 @@
       <w:r>
         <w:rPr>
           <w:b w:val="1"/>
-          <w:sz w:val="24"/>
-          <w:szCs w:val="24"/>
           <w:rtl w:val="0"/>
         </w:rPr>
         <w:t xml:space="preserve">Datadog</w:t>
       </w:r>
       <w:r>
         <w:rPr>
-          <w:sz w:val="24"/>
-          <w:szCs w:val="24"/>
           <w:rtl w:val="0"/>
         </w:rPr>
         <w:t xml:space="preserve">, or </w:t>
@@ -364,16 +295,12 @@
       <w:r>
         <w:rPr>
           <w:b w:val="1"/>
-          <w:sz w:val="24"/>
-          <w:szCs w:val="24"/>
           <w:rtl w:val="0"/>
         </w:rPr>
         <w:t xml:space="preserve">Dynatrace </w:t>
       </w:r>
       <w:r>
         <w:rPr>
-          <w:sz w:val="24"/>
-          <w:szCs w:val="24"/>
           <w:rtl w:val="0"/>
         </w:rPr>
         <w:t xml:space="preserve">to provide insights into API performance, database queries, and server health.</w:t>
@@ -387,24 +314,17 @@
         </w:numPr>
         <w:spacing w:after="0" w:afterAutospacing="0" w:before="0" w:beforeAutospacing="0" w:lineRule="auto"/>
         <w:ind w:left="720" w:hanging="360"/>
-        <w:rPr>
-          <w:sz w:val="24"/>
-          <w:szCs w:val="24"/>
-        </w:rPr>
-      </w:pPr>
-      <w:r>
-        <w:rPr>
-          <w:b w:val="1"/>
-          <w:sz w:val="24"/>
-          <w:szCs w:val="24"/>
+        <w:rPr/>
+      </w:pPr>
+      <w:r>
+        <w:rPr>
+          <w:b w:val="1"/>
           <w:rtl w:val="0"/>
         </w:rPr>
         <w:t xml:space="preserve">Logs</w:t>
       </w:r>
       <w:r>
         <w:rPr>
-          <w:sz w:val="24"/>
-          <w:szCs w:val="24"/>
           <w:rtl w:val="0"/>
         </w:rPr>
         <w:t xml:space="preserve">:</w:t>
@@ -418,15 +338,10 @@
         </w:numPr>
         <w:spacing w:after="0" w:afterAutospacing="0" w:before="0" w:beforeAutospacing="0" w:lineRule="auto"/>
         <w:ind w:left="1440" w:hanging="360"/>
-        <w:rPr>
-          <w:sz w:val="24"/>
-          <w:szCs w:val="24"/>
-        </w:rPr>
-      </w:pPr>
-      <w:r>
-        <w:rPr>
-          <w:sz w:val="24"/>
-          <w:szCs w:val="24"/>
+        <w:rPr/>
+      </w:pPr>
+      <w:r>
+        <w:rPr>
           <w:rtl w:val="0"/>
         </w:rPr>
         <w:t xml:space="preserve">Using a centralized logging service like </w:t>
@@ -434,16 +349,12 @@
       <w:r>
         <w:rPr>
           <w:b w:val="1"/>
-          <w:sz w:val="24"/>
-          <w:szCs w:val="24"/>
           <w:rtl w:val="0"/>
         </w:rPr>
         <w:t xml:space="preserve">ELK Stack</w:t>
       </w:r>
       <w:r>
         <w:rPr>
-          <w:sz w:val="24"/>
-          <w:szCs w:val="24"/>
           <w:rtl w:val="0"/>
         </w:rPr>
         <w:t xml:space="preserve"> (Elasticsearch, Logstash, Kibana) or </w:t>
@@ -451,16 +362,12 @@
       <w:r>
         <w:rPr>
           <w:b w:val="1"/>
-          <w:sz w:val="24"/>
-          <w:szCs w:val="24"/>
           <w:rtl w:val="0"/>
         </w:rPr>
         <w:t xml:space="preserve">AWS CloudWatch</w:t>
       </w:r>
       <w:r>
         <w:rPr>
-          <w:sz w:val="24"/>
-          <w:szCs w:val="24"/>
           <w:rtl w:val="0"/>
         </w:rPr>
         <w:t xml:space="preserve">.</w:t>
@@ -474,15 +381,10 @@
         </w:numPr>
         <w:spacing w:after="0" w:afterAutospacing="0" w:before="0" w:beforeAutospacing="0" w:lineRule="auto"/>
         <w:ind w:left="1440" w:hanging="360"/>
-        <w:rPr>
-          <w:sz w:val="24"/>
-          <w:szCs w:val="24"/>
-        </w:rPr>
-      </w:pPr>
-      <w:r>
-        <w:rPr>
-          <w:sz w:val="24"/>
-          <w:szCs w:val="24"/>
+        <w:rPr/>
+      </w:pPr>
+      <w:r>
+        <w:rPr>
           <w:rtl w:val="0"/>
         </w:rPr>
         <w:t xml:space="preserve">Loging requests and responses, including headers, payload, and response times.</w:t>
@@ -496,15 +398,10 @@
         </w:numPr>
         <w:spacing w:after="240" w:before="0" w:beforeAutospacing="0" w:lineRule="auto"/>
         <w:ind w:left="1440" w:hanging="360"/>
-        <w:rPr>
-          <w:sz w:val="24"/>
-          <w:szCs w:val="24"/>
-        </w:rPr>
-      </w:pPr>
-      <w:r>
-        <w:rPr>
-          <w:sz w:val="24"/>
-          <w:szCs w:val="24"/>
+        <w:rPr/>
+      </w:pPr>
+      <w:r>
+        <w:rPr>
           <w:rtl w:val="0"/>
         </w:rPr>
         <w:t xml:space="preserve">Including metadata such as user ID, app version, and device type for React Native-specific insights.</w:t>
@@ -517,19 +414,15 @@
         <w:rPr>
           <w:b w:val="1"/>
           <w:color w:val="000000"/>
-          <w:sz w:val="24"/>
-          <w:szCs w:val="24"/>
         </w:rPr>
       </w:pPr>
       <w:r>
         <w:rPr>
           <w:b w:val="1"/>
           <w:color w:val="000000"/>
-          <w:sz w:val="24"/>
-          <w:szCs w:val="24"/>
-          <w:rtl w:val="0"/>
-        </w:rPr>
-        <w:t xml:space="preserve">3. Implement API Health Checks</w:t>
+          <w:rtl w:val="0"/>
+        </w:rPr>
+        <w:t xml:space="preserve">3. Implementing API Health Checks</w:t>
       </w:r>
     </w:p>
     <w:p>
@@ -540,15 +433,10 @@
         </w:numPr>
         <w:spacing w:after="0" w:afterAutospacing="0" w:before="240" w:lineRule="auto"/>
         <w:ind w:left="720" w:hanging="360"/>
-        <w:rPr>
-          <w:sz w:val="24"/>
-          <w:szCs w:val="24"/>
-        </w:rPr>
-      </w:pPr>
-      <w:r>
-        <w:rPr>
-          <w:sz w:val="24"/>
-          <w:szCs w:val="24"/>
+        <w:rPr/>
+      </w:pPr>
+      <w:r>
+        <w:rPr>
           <w:rtl w:val="0"/>
         </w:rPr>
         <w:t xml:space="preserve">Using tools like </w:t>
@@ -556,16 +444,12 @@
       <w:r>
         <w:rPr>
           <w:b w:val="1"/>
-          <w:sz w:val="24"/>
-          <w:szCs w:val="24"/>
           <w:rtl w:val="0"/>
         </w:rPr>
         <w:t xml:space="preserve">Postman Monitor</w:t>
       </w:r>
       <w:r>
         <w:rPr>
-          <w:sz w:val="24"/>
-          <w:szCs w:val="24"/>
           <w:rtl w:val="0"/>
         </w:rPr>
         <w:t xml:space="preserve"> or </w:t>
@@ -573,16 +457,12 @@
       <w:r>
         <w:rPr>
           <w:b w:val="1"/>
-          <w:sz w:val="24"/>
-          <w:szCs w:val="24"/>
           <w:rtl w:val="0"/>
         </w:rPr>
         <w:t xml:space="preserve">Pingdom</w:t>
       </w:r>
       <w:r>
         <w:rPr>
-          <w:sz w:val="24"/>
-          <w:szCs w:val="24"/>
           <w:rtl w:val="0"/>
         </w:rPr>
         <w:t xml:space="preserve"> to schedule health checks.</w:t>
@@ -596,15 +476,10 @@
         </w:numPr>
         <w:spacing w:after="0" w:afterAutospacing="0" w:before="0" w:beforeAutospacing="0" w:lineRule="auto"/>
         <w:ind w:left="720" w:hanging="360"/>
-        <w:rPr>
-          <w:sz w:val="24"/>
-          <w:szCs w:val="24"/>
-        </w:rPr>
-      </w:pPr>
-      <w:r>
-        <w:rPr>
-          <w:sz w:val="24"/>
-          <w:szCs w:val="24"/>
+        <w:rPr/>
+      </w:pPr>
+      <w:r>
+        <w:rPr>
           <w:rtl w:val="0"/>
         </w:rPr>
         <w:t xml:space="preserve">Automating checks for:</w:t>
@@ -618,15 +493,10 @@
         </w:numPr>
         <w:spacing w:after="0" w:afterAutospacing="0" w:before="0" w:beforeAutospacing="0" w:lineRule="auto"/>
         <w:ind w:left="1440" w:hanging="360"/>
-        <w:rPr>
-          <w:sz w:val="24"/>
-          <w:szCs w:val="24"/>
-        </w:rPr>
-      </w:pPr>
-      <w:r>
-        <w:rPr>
-          <w:sz w:val="24"/>
-          <w:szCs w:val="24"/>
+        <w:rPr/>
+      </w:pPr>
+      <w:r>
+        <w:rPr>
           <w:rtl w:val="0"/>
         </w:rPr>
         <w:t xml:space="preserve">Endpoint availability.</w:t>
@@ -640,15 +510,10 @@
         </w:numPr>
         <w:spacing w:after="0" w:afterAutospacing="0" w:before="0" w:beforeAutospacing="0" w:lineRule="auto"/>
         <w:ind w:left="1440" w:hanging="360"/>
-        <w:rPr>
-          <w:sz w:val="24"/>
-          <w:szCs w:val="24"/>
-        </w:rPr>
-      </w:pPr>
-      <w:r>
-        <w:rPr>
-          <w:sz w:val="24"/>
-          <w:szCs w:val="24"/>
+        <w:rPr/>
+      </w:pPr>
+      <w:r>
+        <w:rPr>
           <w:rtl w:val="0"/>
         </w:rPr>
         <w:t xml:space="preserve">Expected responses.</w:t>
@@ -662,15 +527,10 @@
         </w:numPr>
         <w:spacing w:after="240" w:before="0" w:beforeAutospacing="0" w:lineRule="auto"/>
         <w:ind w:left="1440" w:hanging="360"/>
-        <w:rPr>
-          <w:sz w:val="24"/>
-          <w:szCs w:val="24"/>
-        </w:rPr>
-      </w:pPr>
-      <w:r>
-        <w:rPr>
-          <w:sz w:val="24"/>
-          <w:szCs w:val="24"/>
+        <w:rPr/>
+      </w:pPr>
+      <w:r>
+        <w:rPr>
           <w:rtl w:val="0"/>
         </w:rPr>
         <w:t xml:space="preserve">Authentication and authorization flows.</w:t>
@@ -685,8 +545,8 @@
         <w:rPr>
           <w:b w:val="1"/>
           <w:color w:val="000000"/>
-          <w:sz w:val="24"/>
-          <w:szCs w:val="24"/>
+          <w:sz w:val="22"/>
+          <w:szCs w:val="22"/>
         </w:rPr>
       </w:pPr>
       <w:bookmarkStart w:colFirst="0" w:colLast="0" w:name="_q83mb8kxeur7" w:id="2"/>
@@ -695,26 +555,21 @@
         <w:rPr>
           <w:b w:val="1"/>
           <w:color w:val="000000"/>
-          <w:sz w:val="24"/>
-          <w:szCs w:val="24"/>
-          <w:rtl w:val="0"/>
-        </w:rPr>
-        <w:t xml:space="preserve">4. Instrument the React Native App</w:t>
+          <w:sz w:val="22"/>
+          <w:szCs w:val="22"/>
+          <w:rtl w:val="0"/>
+        </w:rPr>
+        <w:t xml:space="preserve">4. Instrumenting the React Native App</w:t>
       </w:r>
     </w:p>
     <w:p>
       <w:pPr>
         <w:spacing w:after="240" w:before="240" w:lineRule="auto"/>
         <w:ind w:left="720" w:firstLine="0"/>
-        <w:rPr>
-          <w:sz w:val="24"/>
-          <w:szCs w:val="24"/>
-        </w:rPr>
-      </w:pPr>
-      <w:r>
-        <w:rPr>
-          <w:sz w:val="24"/>
-          <w:szCs w:val="24"/>
+        <w:rPr/>
+      </w:pPr>
+      <w:r>
+        <w:rPr>
           <w:rtl w:val="0"/>
         </w:rPr>
         <w:t xml:space="preserve">To gather client-side API metrics, instrument the React Native app for:</w:t>
@@ -730,6 +585,8 @@
         <w:rPr>
           <w:b w:val="1"/>
           <w:color w:val="000000"/>
+          <w:sz w:val="22"/>
+          <w:szCs w:val="22"/>
         </w:rPr>
       </w:pPr>
       <w:bookmarkStart w:colFirst="0" w:colLast="0" w:name="_1dz40r57teep" w:id="3"/>
@@ -738,6 +595,8 @@
         <w:rPr>
           <w:b w:val="1"/>
           <w:color w:val="000000"/>
+          <w:sz w:val="22"/>
+          <w:szCs w:val="22"/>
           <w:rtl w:val="0"/>
         </w:rPr>
         <w:t xml:space="preserve">a. Network Interception</w:t>
@@ -747,15 +606,10 @@
       <w:pPr>
         <w:spacing w:after="240" w:before="240" w:lineRule="auto"/>
         <w:ind w:left="720" w:firstLine="0"/>
-        <w:rPr>
-          <w:sz w:val="24"/>
-          <w:szCs w:val="24"/>
-        </w:rPr>
-      </w:pPr>
-      <w:r>
-        <w:rPr>
-          <w:sz w:val="24"/>
-          <w:szCs w:val="24"/>
+        <w:rPr/>
+      </w:pPr>
+      <w:r>
+        <w:rPr>
           <w:rtl w:val="0"/>
         </w:rPr>
         <w:t xml:space="preserve">Using libraries to intercept API calls and capture data:</w:t>
@@ -769,24 +623,17 @@
         </w:numPr>
         <w:spacing w:after="0" w:afterAutospacing="0" w:before="240" w:lineRule="auto"/>
         <w:ind w:left="1440" w:hanging="360"/>
-        <w:rPr>
-          <w:sz w:val="24"/>
-          <w:szCs w:val="24"/>
-        </w:rPr>
-      </w:pPr>
-      <w:r>
-        <w:rPr>
-          <w:b w:val="1"/>
-          <w:sz w:val="24"/>
-          <w:szCs w:val="24"/>
+        <w:rPr/>
+      </w:pPr>
+      <w:r>
+        <w:rPr>
+          <w:b w:val="1"/>
           <w:rtl w:val="0"/>
         </w:rPr>
         <w:t xml:space="preserve">Axios Interceptors</w:t>
       </w:r>
       <w:r>
         <w:rPr>
-          <w:sz w:val="24"/>
-          <w:szCs w:val="24"/>
           <w:rtl w:val="0"/>
         </w:rPr>
         <w:t xml:space="preserve"> (for Axios-based apps)</w:t>
@@ -800,42 +647,30 @@
         </w:numPr>
         <w:spacing w:after="240" w:lineRule="auto"/>
         <w:ind w:left="1440" w:hanging="360"/>
-        <w:rPr>
-          <w:sz w:val="24"/>
-          <w:szCs w:val="24"/>
-        </w:rPr>
-      </w:pPr>
-      <w:r>
-        <w:rPr>
-          <w:b w:val="1"/>
-          <w:sz w:val="24"/>
-          <w:szCs w:val="24"/>
+        <w:rPr/>
+      </w:pPr>
+      <w:r>
+        <w:rPr>
+          <w:b w:val="1"/>
           <w:rtl w:val="0"/>
         </w:rPr>
         <w:t xml:space="preserve">React Native Network Inspector</w:t>
       </w:r>
       <w:r>
         <w:rPr>
-          <w:sz w:val="24"/>
-          <w:szCs w:val="24"/>
           <w:rtl w:val="0"/>
         </w:rPr>
         <w:t xml:space="preserve"> or custom middleware for </w:t>
       </w:r>
       <w:r>
         <w:rPr>
-          <w:rFonts w:ascii="Roboto Mono" w:cs="Roboto Mono" w:eastAsia="Roboto Mono" w:hAnsi="Roboto Mono"/>
           <w:color w:val="188038"/>
-          <w:sz w:val="24"/>
-          <w:szCs w:val="24"/>
           <w:rtl w:val="0"/>
         </w:rPr>
         <w:t xml:space="preserve">fetch</w:t>
       </w:r>
       <w:r>
         <w:rPr>
-          <w:sz w:val="24"/>
-          <w:szCs w:val="24"/>
           <w:rtl w:val="0"/>
         </w:rPr>
         <w:t xml:space="preserve">.</w:t>
@@ -851,6 +686,8 @@
         <w:rPr>
           <w:b w:val="1"/>
           <w:color w:val="000000"/>
+          <w:sz w:val="22"/>
+          <w:szCs w:val="22"/>
         </w:rPr>
       </w:pPr>
       <w:bookmarkStart w:colFirst="0" w:colLast="0" w:name="_3e309idqfnie" w:id="4"/>
@@ -859,6 +696,8 @@
         <w:rPr>
           <w:b w:val="1"/>
           <w:color w:val="000000"/>
+          <w:sz w:val="22"/>
+          <w:szCs w:val="22"/>
           <w:rtl w:val="0"/>
         </w:rPr>
         <w:t xml:space="preserve">b. Error Reporting</w:t>
@@ -868,15 +707,10 @@
       <w:pPr>
         <w:spacing w:after="240" w:before="240" w:lineRule="auto"/>
         <w:ind w:left="720" w:firstLine="0"/>
-        <w:rPr>
-          <w:sz w:val="24"/>
-          <w:szCs w:val="24"/>
-        </w:rPr>
-      </w:pPr>
-      <w:r>
-        <w:rPr>
-          <w:sz w:val="24"/>
-          <w:szCs w:val="24"/>
+        <w:rPr/>
+      </w:pPr>
+      <w:r>
+        <w:rPr>
           <w:rtl w:val="0"/>
         </w:rPr>
         <w:t xml:space="preserve">Using error reporting tools like </w:t>
@@ -884,16 +718,12 @@
       <w:r>
         <w:rPr>
           <w:b w:val="1"/>
-          <w:sz w:val="24"/>
-          <w:szCs w:val="24"/>
           <w:rtl w:val="0"/>
         </w:rPr>
         <w:t xml:space="preserve">Sentry</w:t>
       </w:r>
       <w:r>
         <w:rPr>
-          <w:sz w:val="24"/>
-          <w:szCs w:val="24"/>
           <w:rtl w:val="0"/>
         </w:rPr>
         <w:t xml:space="preserve">, </w:t>
@@ -901,16 +731,12 @@
       <w:r>
         <w:rPr>
           <w:b w:val="1"/>
-          <w:sz w:val="24"/>
-          <w:szCs w:val="24"/>
           <w:rtl w:val="0"/>
         </w:rPr>
         <w:t xml:space="preserve">Bugsnag</w:t>
       </w:r>
       <w:r>
         <w:rPr>
-          <w:sz w:val="24"/>
-          <w:szCs w:val="24"/>
           <w:rtl w:val="0"/>
         </w:rPr>
         <w:t xml:space="preserve">, or </w:t>
@@ -918,16 +744,12 @@
       <w:r>
         <w:rPr>
           <w:b w:val="1"/>
-          <w:sz w:val="24"/>
-          <w:szCs w:val="24"/>
           <w:rtl w:val="0"/>
         </w:rPr>
         <w:t xml:space="preserve">Crashlytics</w:t>
       </w:r>
       <w:r>
         <w:rPr>
-          <w:sz w:val="24"/>
-          <w:szCs w:val="24"/>
           <w:rtl w:val="0"/>
         </w:rPr>
         <w:t xml:space="preserve">:</w:t>
@@ -941,15 +763,10 @@
         </w:numPr>
         <w:spacing w:after="240" w:before="240" w:lineRule="auto"/>
         <w:ind w:left="1440" w:hanging="360"/>
-        <w:rPr>
-          <w:sz w:val="24"/>
-          <w:szCs w:val="24"/>
-        </w:rPr>
-      </w:pPr>
-      <w:r>
-        <w:rPr>
-          <w:sz w:val="24"/>
-          <w:szCs w:val="24"/>
+        <w:rPr/>
+      </w:pPr>
+      <w:r>
+        <w:rPr>
           <w:rtl w:val="0"/>
         </w:rPr>
         <w:t xml:space="preserve">Logging API request errors and categorize them by endpoint, error type, and affected users.</w:t>
@@ -965,6 +782,8 @@
         <w:rPr>
           <w:b w:val="1"/>
           <w:color w:val="000000"/>
+          <w:sz w:val="22"/>
+          <w:szCs w:val="22"/>
         </w:rPr>
       </w:pPr>
       <w:bookmarkStart w:colFirst="0" w:colLast="0" w:name="_xu6k419j9pwv" w:id="5"/>
@@ -973,6 +792,8 @@
         <w:rPr>
           <w:b w:val="1"/>
           <w:color w:val="000000"/>
+          <w:sz w:val="22"/>
+          <w:szCs w:val="22"/>
           <w:rtl w:val="0"/>
         </w:rPr>
         <w:t xml:space="preserve">c. Performance Monitoring</w:t>
@@ -986,15 +807,10 @@
         </w:numPr>
         <w:spacing w:after="0" w:afterAutospacing="0" w:before="240" w:lineRule="auto"/>
         <w:ind w:left="1440" w:hanging="360"/>
-        <w:rPr>
-          <w:sz w:val="24"/>
-          <w:szCs w:val="24"/>
-        </w:rPr>
-      </w:pPr>
-      <w:r>
-        <w:rPr>
-          <w:sz w:val="24"/>
-          <w:szCs w:val="24"/>
+        <w:rPr/>
+      </w:pPr>
+      <w:r>
+        <w:rPr>
           <w:rtl w:val="0"/>
         </w:rPr>
         <w:t xml:space="preserve">Using tools like </w:t>
@@ -1002,16 +818,12 @@
       <w:r>
         <w:rPr>
           <w:b w:val="1"/>
-          <w:sz w:val="24"/>
-          <w:szCs w:val="24"/>
           <w:rtl w:val="0"/>
         </w:rPr>
         <w:t xml:space="preserve">Firebase Performance Monitoring</w:t>
       </w:r>
       <w:r>
         <w:rPr>
-          <w:sz w:val="24"/>
-          <w:szCs w:val="24"/>
           <w:rtl w:val="0"/>
         </w:rPr>
         <w:t xml:space="preserve"> to track API call latency and errors.</w:t>
@@ -1025,15 +837,10 @@
         </w:numPr>
         <w:spacing w:after="240" w:before="0" w:beforeAutospacing="0" w:lineRule="auto"/>
         <w:ind w:left="1440" w:hanging="360"/>
-        <w:rPr>
-          <w:sz w:val="24"/>
-          <w:szCs w:val="24"/>
-        </w:rPr>
-      </w:pPr>
-      <w:r>
-        <w:rPr>
-          <w:sz w:val="24"/>
-          <w:szCs w:val="24"/>
+        <w:rPr/>
+      </w:pPr>
+      <w:r>
+        <w:rPr>
           <w:rtl w:val="0"/>
         </w:rPr>
         <w:t xml:space="preserve">Adding custom traces for critical API endpoints.</w:t>
@@ -1048,8 +855,8 @@
         <w:rPr>
           <w:b w:val="1"/>
           <w:color w:val="000000"/>
-          <w:sz w:val="24"/>
-          <w:szCs w:val="24"/>
+          <w:sz w:val="22"/>
+          <w:szCs w:val="22"/>
         </w:rPr>
       </w:pPr>
       <w:bookmarkStart w:colFirst="0" w:colLast="0" w:name="_o0h7mwrmvlto" w:id="6"/>
@@ -1058,11 +865,11 @@
         <w:rPr>
           <w:b w:val="1"/>
           <w:color w:val="000000"/>
-          <w:sz w:val="24"/>
-          <w:szCs w:val="24"/>
-          <w:rtl w:val="0"/>
-        </w:rPr>
-        <w:t xml:space="preserve">5. Visualize Metrics</w:t>
+          <w:sz w:val="22"/>
+          <w:szCs w:val="22"/>
+          <w:rtl w:val="0"/>
+        </w:rPr>
+        <w:t xml:space="preserve">5. Visualizing Metrics</w:t>
       </w:r>
     </w:p>
     <w:p>
@@ -1073,24 +880,17 @@
         </w:numPr>
         <w:spacing w:after="0" w:afterAutospacing="0" w:before="240" w:lineRule="auto"/>
         <w:ind w:left="720" w:hanging="360"/>
-        <w:rPr>
-          <w:sz w:val="24"/>
-          <w:szCs w:val="24"/>
-        </w:rPr>
-      </w:pPr>
-      <w:r>
-        <w:rPr>
-          <w:b w:val="1"/>
-          <w:sz w:val="24"/>
-          <w:szCs w:val="24"/>
+        <w:rPr/>
+      </w:pPr>
+      <w:r>
+        <w:rPr>
+          <w:b w:val="1"/>
           <w:rtl w:val="0"/>
         </w:rPr>
         <w:t xml:space="preserve">Dashboards</w:t>
       </w:r>
       <w:r>
         <w:rPr>
-          <w:sz w:val="24"/>
-          <w:szCs w:val="24"/>
           <w:rtl w:val="0"/>
         </w:rPr>
         <w:t xml:space="preserve">:</w:t>
@@ -1104,15 +904,10 @@
         </w:numPr>
         <w:spacing w:after="0" w:afterAutospacing="0" w:before="0" w:beforeAutospacing="0" w:lineRule="auto"/>
         <w:ind w:left="1440" w:hanging="360"/>
-        <w:rPr>
-          <w:sz w:val="24"/>
-          <w:szCs w:val="24"/>
-        </w:rPr>
-      </w:pPr>
-      <w:r>
-        <w:rPr>
-          <w:sz w:val="24"/>
-          <w:szCs w:val="24"/>
+        <w:rPr/>
+      </w:pPr>
+      <w:r>
+        <w:rPr>
           <w:rtl w:val="0"/>
         </w:rPr>
         <w:t xml:space="preserve">Using platforms like </w:t>
@@ -1120,16 +915,12 @@
       <w:r>
         <w:rPr>
           <w:b w:val="1"/>
-          <w:sz w:val="24"/>
-          <w:szCs w:val="24"/>
           <w:rtl w:val="0"/>
         </w:rPr>
         <w:t xml:space="preserve">Grafana</w:t>
       </w:r>
       <w:r>
         <w:rPr>
-          <w:sz w:val="24"/>
-          <w:szCs w:val="24"/>
           <w:rtl w:val="0"/>
         </w:rPr>
         <w:t xml:space="preserve">, </w:t>
@@ -1137,16 +928,12 @@
       <w:r>
         <w:rPr>
           <w:b w:val="1"/>
-          <w:sz w:val="24"/>
-          <w:szCs w:val="24"/>
           <w:rtl w:val="0"/>
         </w:rPr>
         <w:t xml:space="preserve">Datadog</w:t>
       </w:r>
       <w:r>
         <w:rPr>
-          <w:sz w:val="24"/>
-          <w:szCs w:val="24"/>
           <w:rtl w:val="0"/>
         </w:rPr>
         <w:t xml:space="preserve">, or </w:t>
@@ -1154,16 +941,12 @@
       <w:r>
         <w:rPr>
           <w:b w:val="1"/>
-          <w:sz w:val="24"/>
-          <w:szCs w:val="24"/>
           <w:rtl w:val="0"/>
         </w:rPr>
         <w:t xml:space="preserve">AWS CloudWatch</w:t>
       </w:r>
       <w:r>
         <w:rPr>
-          <w:sz w:val="24"/>
-          <w:szCs w:val="24"/>
           <w:rtl w:val="0"/>
         </w:rPr>
         <w:t xml:space="preserve"> to visualize metrics like response times, errors, and throughput.</w:t>
@@ -1177,15 +960,10 @@
         </w:numPr>
         <w:spacing w:after="0" w:afterAutospacing="0" w:before="0" w:beforeAutospacing="0" w:lineRule="auto"/>
         <w:ind w:left="1440" w:hanging="360"/>
-        <w:rPr>
-          <w:sz w:val="24"/>
-          <w:szCs w:val="24"/>
-        </w:rPr>
-      </w:pPr>
-      <w:r>
-        <w:rPr>
-          <w:sz w:val="24"/>
-          <w:szCs w:val="24"/>
+        <w:rPr/>
+      </w:pPr>
+      <w:r>
+        <w:rPr>
           <w:rtl w:val="0"/>
         </w:rPr>
         <w:t xml:space="preserve">Creating specific dashboards for endpoints critical to the app (e.g., user login, payment processing).</w:t>
@@ -1199,24 +977,17 @@
         </w:numPr>
         <w:spacing w:after="0" w:afterAutospacing="0" w:before="0" w:beforeAutospacing="0" w:lineRule="auto"/>
         <w:ind w:left="720" w:hanging="360"/>
-        <w:rPr>
-          <w:sz w:val="24"/>
-          <w:szCs w:val="24"/>
-        </w:rPr>
-      </w:pPr>
-      <w:r>
-        <w:rPr>
-          <w:b w:val="1"/>
-          <w:sz w:val="24"/>
-          <w:szCs w:val="24"/>
+        <w:rPr/>
+      </w:pPr>
+      <w:r>
+        <w:rPr>
+          <w:b w:val="1"/>
           <w:rtl w:val="0"/>
         </w:rPr>
         <w:t xml:space="preserve">Alerts</w:t>
       </w:r>
       <w:r>
         <w:rPr>
-          <w:sz w:val="24"/>
-          <w:szCs w:val="24"/>
           <w:rtl w:val="0"/>
         </w:rPr>
         <w:t xml:space="preserve">:</w:t>
@@ -1230,15 +1001,10 @@
         </w:numPr>
         <w:spacing w:after="0" w:afterAutospacing="0" w:before="0" w:beforeAutospacing="0" w:lineRule="auto"/>
         <w:ind w:left="1440" w:hanging="360"/>
-        <w:rPr>
-          <w:sz w:val="24"/>
-          <w:szCs w:val="24"/>
-        </w:rPr>
-      </w:pPr>
-      <w:r>
-        <w:rPr>
-          <w:sz w:val="24"/>
-          <w:szCs w:val="24"/>
+        <w:rPr/>
+      </w:pPr>
+      <w:r>
+        <w:rPr>
           <w:rtl w:val="0"/>
         </w:rPr>
         <w:t xml:space="preserve">Configuring alerts for:</w:t>
@@ -1252,15 +1018,10 @@
         </w:numPr>
         <w:spacing w:after="0" w:afterAutospacing="0" w:before="0" w:beforeAutospacing="0" w:lineRule="auto"/>
         <w:ind w:left="2160" w:hanging="360"/>
-        <w:rPr>
-          <w:sz w:val="24"/>
-          <w:szCs w:val="24"/>
-        </w:rPr>
-      </w:pPr>
-      <w:r>
-        <w:rPr>
-          <w:sz w:val="24"/>
-          <w:szCs w:val="24"/>
+        <w:rPr/>
+      </w:pPr>
+      <w:r>
+        <w:rPr>
           <w:rtl w:val="0"/>
         </w:rPr>
         <w:t xml:space="preserve">High response times (e.g., &gt;500ms).</w:t>
@@ -1274,15 +1035,10 @@
         </w:numPr>
         <w:spacing w:after="0" w:afterAutospacing="0" w:before="0" w:beforeAutospacing="0" w:lineRule="auto"/>
         <w:ind w:left="2160" w:hanging="360"/>
-        <w:rPr>
-          <w:sz w:val="24"/>
-          <w:szCs w:val="24"/>
-        </w:rPr>
-      </w:pPr>
-      <w:r>
-        <w:rPr>
-          <w:sz w:val="24"/>
-          <w:szCs w:val="24"/>
+        <w:rPr/>
+      </w:pPr>
+      <w:r>
+        <w:rPr>
           <w:rtl w:val="0"/>
         </w:rPr>
         <w:t xml:space="preserve">Error rates above a threshold (e.g., &gt;5% for 5xx responses).</w:t>
@@ -1296,15 +1052,10 @@
         </w:numPr>
         <w:spacing w:after="0" w:afterAutospacing="0" w:before="0" w:beforeAutospacing="0" w:lineRule="auto"/>
         <w:ind w:left="2160" w:hanging="360"/>
-        <w:rPr>
-          <w:sz w:val="24"/>
-          <w:szCs w:val="24"/>
-        </w:rPr>
-      </w:pPr>
-      <w:r>
-        <w:rPr>
-          <w:sz w:val="24"/>
-          <w:szCs w:val="24"/>
+        <w:rPr/>
+      </w:pPr>
+      <w:r>
+        <w:rPr>
           <w:rtl w:val="0"/>
         </w:rPr>
         <w:t xml:space="preserve">Downtime.</w:t>
@@ -1318,15 +1069,10 @@
         </w:numPr>
         <w:spacing w:after="240" w:before="0" w:beforeAutospacing="0" w:lineRule="auto"/>
         <w:ind w:left="1440" w:hanging="360"/>
-        <w:rPr>
-          <w:sz w:val="24"/>
-          <w:szCs w:val="24"/>
-        </w:rPr>
-      </w:pPr>
-      <w:r>
-        <w:rPr>
-          <w:sz w:val="24"/>
-          <w:szCs w:val="24"/>
+        <w:rPr/>
+      </w:pPr>
+      <w:r>
+        <w:rPr>
           <w:rtl w:val="0"/>
         </w:rPr>
         <w:t xml:space="preserve">Using tools like </w:t>
@@ -1334,16 +1080,12 @@
       <w:r>
         <w:rPr>
           <w:b w:val="1"/>
-          <w:sz w:val="24"/>
-          <w:szCs w:val="24"/>
           <w:rtl w:val="0"/>
         </w:rPr>
         <w:t xml:space="preserve">PagerDuty</w:t>
       </w:r>
       <w:r>
         <w:rPr>
-          <w:sz w:val="24"/>
-          <w:szCs w:val="24"/>
           <w:rtl w:val="0"/>
         </w:rPr>
         <w:t xml:space="preserve">, </w:t>
@@ -1351,16 +1093,12 @@
       <w:r>
         <w:rPr>
           <w:b w:val="1"/>
-          <w:sz w:val="24"/>
-          <w:szCs w:val="24"/>
           <w:rtl w:val="0"/>
         </w:rPr>
         <w:t xml:space="preserve">OpsGenie</w:t>
       </w:r>
       <w:r>
         <w:rPr>
-          <w:sz w:val="24"/>
-          <w:szCs w:val="24"/>
           <w:rtl w:val="0"/>
         </w:rPr>
         <w:t xml:space="preserve">, or </w:t>
@@ -1368,16 +1106,12 @@
       <w:r>
         <w:rPr>
           <w:b w:val="1"/>
-          <w:sz w:val="24"/>
-          <w:szCs w:val="24"/>
           <w:rtl w:val="0"/>
         </w:rPr>
         <w:t xml:space="preserve">Slack notifications</w:t>
       </w:r>
       <w:r>
         <w:rPr>
-          <w:sz w:val="24"/>
-          <w:szCs w:val="24"/>
           <w:rtl w:val="0"/>
         </w:rPr>
         <w:t xml:space="preserve"> for alert delivery.</w:t>
@@ -1392,8 +1126,8 @@
         <w:rPr>
           <w:b w:val="1"/>
           <w:color w:val="000000"/>
-          <w:sz w:val="24"/>
-          <w:szCs w:val="24"/>
+          <w:sz w:val="22"/>
+          <w:szCs w:val="22"/>
         </w:rPr>
       </w:pPr>
       <w:bookmarkStart w:colFirst="0" w:colLast="0" w:name="_ite1kgo2ldh4" w:id="7"/>
@@ -1402,11 +1136,11 @@
         <w:rPr>
           <w:b w:val="1"/>
           <w:color w:val="000000"/>
-          <w:sz w:val="24"/>
-          <w:szCs w:val="24"/>
-          <w:rtl w:val="0"/>
-        </w:rPr>
-        <w:t xml:space="preserve">6. Simulate User Behavior</w:t>
+          <w:sz w:val="22"/>
+          <w:szCs w:val="22"/>
+          <w:rtl w:val="0"/>
+        </w:rPr>
+        <w:t xml:space="preserve">6. Simulating User Behavior</w:t>
       </w:r>
     </w:p>
     <w:p>
@@ -1417,24 +1151,17 @@
         </w:numPr>
         <w:spacing w:after="0" w:afterAutospacing="0" w:before="240" w:lineRule="auto"/>
         <w:ind w:left="720" w:hanging="360"/>
-        <w:rPr>
-          <w:sz w:val="24"/>
-          <w:szCs w:val="24"/>
-        </w:rPr>
-      </w:pPr>
-      <w:r>
-        <w:rPr>
-          <w:b w:val="1"/>
-          <w:sz w:val="24"/>
-          <w:szCs w:val="24"/>
+        <w:rPr/>
+      </w:pPr>
+      <w:r>
+        <w:rPr>
+          <w:b w:val="1"/>
           <w:rtl w:val="0"/>
         </w:rPr>
         <w:t xml:space="preserve">Synthetic Monitoring</w:t>
       </w:r>
       <w:r>
         <w:rPr>
-          <w:sz w:val="24"/>
-          <w:szCs w:val="24"/>
           <w:rtl w:val="0"/>
         </w:rPr>
         <w:t xml:space="preserve">:</w:t>
@@ -1448,15 +1175,10 @@
         </w:numPr>
         <w:spacing w:after="0" w:afterAutospacing="0" w:before="0" w:beforeAutospacing="0" w:lineRule="auto"/>
         <w:ind w:left="1440" w:hanging="360"/>
-        <w:rPr>
-          <w:sz w:val="24"/>
-          <w:szCs w:val="24"/>
-        </w:rPr>
-      </w:pPr>
-      <w:r>
-        <w:rPr>
-          <w:sz w:val="24"/>
-          <w:szCs w:val="24"/>
+        <w:rPr/>
+      </w:pPr>
+      <w:r>
+        <w:rPr>
           <w:rtl w:val="0"/>
         </w:rPr>
         <w:t xml:space="preserve">Using tools like </w:t>
@@ -1464,16 +1186,12 @@
       <w:r>
         <w:rPr>
           <w:b w:val="1"/>
-          <w:sz w:val="24"/>
-          <w:szCs w:val="24"/>
           <w:rtl w:val="0"/>
         </w:rPr>
         <w:t xml:space="preserve">New Relic Synthetic Monitoring</w:t>
       </w:r>
       <w:r>
         <w:rPr>
-          <w:sz w:val="24"/>
-          <w:szCs w:val="24"/>
           <w:rtl w:val="0"/>
         </w:rPr>
         <w:t xml:space="preserve"> or </w:t>
@@ -1481,16 +1199,12 @@
       <w:r>
         <w:rPr>
           <w:b w:val="1"/>
-          <w:sz w:val="24"/>
-          <w:szCs w:val="24"/>
           <w:rtl w:val="0"/>
         </w:rPr>
         <w:t xml:space="preserve">Checkly</w:t>
       </w:r>
       <w:r>
         <w:rPr>
-          <w:sz w:val="24"/>
-          <w:szCs w:val="24"/>
           <w:rtl w:val="0"/>
         </w:rPr>
         <w:t xml:space="preserve"> to simulate user interactions and monitor API behavior under realistic conditions.</w:t>
@@ -1504,24 +1218,17 @@
         </w:numPr>
         <w:spacing w:after="0" w:afterAutospacing="0" w:before="0" w:beforeAutospacing="0" w:lineRule="auto"/>
         <w:ind w:left="720" w:hanging="360"/>
-        <w:rPr>
-          <w:sz w:val="24"/>
-          <w:szCs w:val="24"/>
-        </w:rPr>
-      </w:pPr>
-      <w:r>
-        <w:rPr>
-          <w:b w:val="1"/>
-          <w:sz w:val="24"/>
-          <w:szCs w:val="24"/>
+        <w:rPr/>
+      </w:pPr>
+      <w:r>
+        <w:rPr>
+          <w:b w:val="1"/>
           <w:rtl w:val="0"/>
         </w:rPr>
         <w:t xml:space="preserve">Load Testing</w:t>
       </w:r>
       <w:r>
         <w:rPr>
-          <w:sz w:val="24"/>
-          <w:szCs w:val="24"/>
           <w:rtl w:val="0"/>
         </w:rPr>
         <w:t xml:space="preserve">:</w:t>
@@ -1535,15 +1242,10 @@
         </w:numPr>
         <w:spacing w:after="240" w:before="0" w:beforeAutospacing="0" w:lineRule="auto"/>
         <w:ind w:left="1440" w:hanging="360"/>
-        <w:rPr>
-          <w:sz w:val="24"/>
-          <w:szCs w:val="24"/>
-        </w:rPr>
-      </w:pPr>
-      <w:r>
-        <w:rPr>
-          <w:sz w:val="24"/>
-          <w:szCs w:val="24"/>
+        <w:rPr/>
+      </w:pPr>
+      <w:r>
+        <w:rPr>
           <w:rtl w:val="0"/>
         </w:rPr>
         <w:t xml:space="preserve">Using tools like </w:t>
@@ -1551,16 +1253,12 @@
       <w:r>
         <w:rPr>
           <w:b w:val="1"/>
-          <w:sz w:val="24"/>
-          <w:szCs w:val="24"/>
           <w:rtl w:val="0"/>
         </w:rPr>
         <w:t xml:space="preserve">Apache JMeter</w:t>
       </w:r>
       <w:r>
         <w:rPr>
-          <w:sz w:val="24"/>
-          <w:szCs w:val="24"/>
           <w:rtl w:val="0"/>
         </w:rPr>
         <w:t xml:space="preserve">, </w:t>
@@ -1568,16 +1266,12 @@
       <w:r>
         <w:rPr>
           <w:b w:val="1"/>
-          <w:sz w:val="24"/>
-          <w:szCs w:val="24"/>
           <w:rtl w:val="0"/>
         </w:rPr>
         <w:t xml:space="preserve">k6</w:t>
       </w:r>
       <w:r>
         <w:rPr>
-          <w:sz w:val="24"/>
-          <w:szCs w:val="24"/>
           <w:rtl w:val="0"/>
         </w:rPr>
         <w:t xml:space="preserve">, or </w:t>
@@ -1585,16 +1279,12 @@
       <w:r>
         <w:rPr>
           <w:b w:val="1"/>
-          <w:sz w:val="24"/>
-          <w:szCs w:val="24"/>
           <w:rtl w:val="0"/>
         </w:rPr>
         <w:t xml:space="preserve">Gatling</w:t>
       </w:r>
       <w:r>
         <w:rPr>
-          <w:sz w:val="24"/>
-          <w:szCs w:val="24"/>
           <w:rtl w:val="0"/>
         </w:rPr>
         <w:t xml:space="preserve"> to identify performance bottlenecks under stress.</w:t>
@@ -1609,8 +1299,8 @@
         <w:rPr>
           <w:b w:val="1"/>
           <w:color w:val="000000"/>
-          <w:sz w:val="24"/>
-          <w:szCs w:val="24"/>
+          <w:sz w:val="22"/>
+          <w:szCs w:val="22"/>
         </w:rPr>
       </w:pPr>
       <w:bookmarkStart w:colFirst="0" w:colLast="0" w:name="_5z3sevdhkz6" w:id="8"/>
@@ -1619,25 +1309,20 @@
         <w:rPr>
           <w:b w:val="1"/>
           <w:color w:val="000000"/>
-          <w:sz w:val="24"/>
-          <w:szCs w:val="24"/>
-          <w:rtl w:val="0"/>
-        </w:rPr>
-        <w:t xml:space="preserve">7. Enable Distributed Tracing</w:t>
+          <w:sz w:val="22"/>
+          <w:szCs w:val="22"/>
+          <w:rtl w:val="0"/>
+        </w:rPr>
+        <w:t xml:space="preserve">7. Enabling Distributed Tracing</w:t>
       </w:r>
     </w:p>
     <w:p>
       <w:pPr>
         <w:spacing w:after="240" w:before="240" w:lineRule="auto"/>
-        <w:rPr>
-          <w:sz w:val="24"/>
-          <w:szCs w:val="24"/>
-        </w:rPr>
-      </w:pPr>
-      <w:r>
-        <w:rPr>
-          <w:sz w:val="24"/>
-          <w:szCs w:val="24"/>
+        <w:rPr/>
+      </w:pPr>
+      <w:r>
+        <w:rPr>
           <w:rtl w:val="0"/>
         </w:rPr>
         <w:t xml:space="preserve">Using distributed tracing tools like </w:t>
@@ -1645,16 +1330,12 @@
       <w:r>
         <w:rPr>
           <w:b w:val="1"/>
-          <w:sz w:val="24"/>
-          <w:szCs w:val="24"/>
           <w:rtl w:val="0"/>
         </w:rPr>
         <w:t xml:space="preserve">Jaeger</w:t>
       </w:r>
       <w:r>
         <w:rPr>
-          <w:sz w:val="24"/>
-          <w:szCs w:val="24"/>
           <w:rtl w:val="0"/>
         </w:rPr>
         <w:t xml:space="preserve"> or </w:t>
@@ -1662,16 +1343,12 @@
       <w:r>
         <w:rPr>
           <w:b w:val="1"/>
-          <w:sz w:val="24"/>
-          <w:szCs w:val="24"/>
           <w:rtl w:val="0"/>
         </w:rPr>
         <w:t xml:space="preserve">Zipkin</w:t>
       </w:r>
       <w:r>
         <w:rPr>
-          <w:sz w:val="24"/>
-          <w:szCs w:val="24"/>
           <w:rtl w:val="0"/>
         </w:rPr>
         <w:t xml:space="preserve"> to trace API requests across services. This helps:</w:t>
@@ -1685,15 +1362,10 @@
         </w:numPr>
         <w:spacing w:after="0" w:afterAutospacing="0" w:before="240" w:lineRule="auto"/>
         <w:ind w:left="720" w:hanging="360"/>
-        <w:rPr>
-          <w:sz w:val="24"/>
-          <w:szCs w:val="24"/>
-        </w:rPr>
-      </w:pPr>
-      <w:r>
-        <w:rPr>
-          <w:sz w:val="24"/>
-          <w:szCs w:val="24"/>
+        <w:rPr/>
+      </w:pPr>
+      <w:r>
+        <w:rPr>
           <w:rtl w:val="0"/>
         </w:rPr>
         <w:t xml:space="preserve">Identify bottlenecks across microservices.</w:t>
@@ -1707,15 +1379,10 @@
         </w:numPr>
         <w:spacing w:after="240" w:before="0" w:beforeAutospacing="0" w:lineRule="auto"/>
         <w:ind w:left="720" w:hanging="360"/>
-        <w:rPr>
-          <w:sz w:val="24"/>
-          <w:szCs w:val="24"/>
-        </w:rPr>
-      </w:pPr>
-      <w:r>
-        <w:rPr>
-          <w:sz w:val="24"/>
-          <w:szCs w:val="24"/>
+        <w:rPr/>
+      </w:pPr>
+      <w:r>
+        <w:rPr>
           <w:rtl w:val="0"/>
         </w:rPr>
         <w:t xml:space="preserve">Measure end-to-end response times.</w:t>
@@ -1730,8 +1397,8 @@
         <w:rPr>
           <w:b w:val="1"/>
           <w:color w:val="000000"/>
-          <w:sz w:val="24"/>
-          <w:szCs w:val="24"/>
+          <w:sz w:val="22"/>
+          <w:szCs w:val="22"/>
         </w:rPr>
       </w:pPr>
       <w:bookmarkStart w:colFirst="0" w:colLast="0" w:name="_8pwvid5l64q0" w:id="9"/>
@@ -1740,25 +1407,20 @@
         <w:rPr>
           <w:b w:val="1"/>
           <w:color w:val="000000"/>
-          <w:sz w:val="24"/>
-          <w:szCs w:val="24"/>
-          <w:rtl w:val="0"/>
-        </w:rPr>
-        <w:t xml:space="preserve">8. Monitor Backend Resources</w:t>
+          <w:sz w:val="22"/>
+          <w:szCs w:val="22"/>
+          <w:rtl w:val="0"/>
+        </w:rPr>
+        <w:t xml:space="preserve">8. Monitoring Backend Resources</w:t>
       </w:r>
     </w:p>
     <w:p>
       <w:pPr>
         <w:spacing w:after="240" w:before="240" w:lineRule="auto"/>
-        <w:rPr>
-          <w:sz w:val="24"/>
-          <w:szCs w:val="24"/>
-        </w:rPr>
-      </w:pPr>
-      <w:r>
-        <w:rPr>
-          <w:sz w:val="24"/>
-          <w:szCs w:val="24"/>
+        <w:rPr/>
+      </w:pPr>
+      <w:r>
+        <w:rPr>
           <w:rtl w:val="0"/>
         </w:rPr>
         <w:t xml:space="preserve">Monitoring the backend infrastructure to ensure it supports API requests:</w:t>
@@ -1772,24 +1434,17 @@
         </w:numPr>
         <w:spacing w:after="0" w:afterAutospacing="0" w:before="240" w:lineRule="auto"/>
         <w:ind w:left="720" w:hanging="360"/>
-        <w:rPr>
-          <w:sz w:val="24"/>
-          <w:szCs w:val="24"/>
-        </w:rPr>
-      </w:pPr>
-      <w:r>
-        <w:rPr>
-          <w:b w:val="1"/>
-          <w:sz w:val="24"/>
-          <w:szCs w:val="24"/>
+        <w:rPr/>
+      </w:pPr>
+      <w:r>
+        <w:rPr>
+          <w:b w:val="1"/>
           <w:rtl w:val="0"/>
         </w:rPr>
         <w:t xml:space="preserve">Server Metrics</w:t>
       </w:r>
       <w:r>
         <w:rPr>
-          <w:sz w:val="24"/>
-          <w:szCs w:val="24"/>
           <w:rtl w:val="0"/>
         </w:rPr>
         <w:t xml:space="preserve">: CPU, memory, disk usage, and network throughput.</w:t>
@@ -1803,24 +1458,17 @@
         </w:numPr>
         <w:spacing w:after="0" w:afterAutospacing="0" w:before="0" w:beforeAutospacing="0" w:lineRule="auto"/>
         <w:ind w:left="720" w:hanging="360"/>
-        <w:rPr>
-          <w:sz w:val="24"/>
-          <w:szCs w:val="24"/>
-        </w:rPr>
-      </w:pPr>
-      <w:r>
-        <w:rPr>
-          <w:b w:val="1"/>
-          <w:sz w:val="24"/>
-          <w:szCs w:val="24"/>
+        <w:rPr/>
+      </w:pPr>
+      <w:r>
+        <w:rPr>
+          <w:b w:val="1"/>
           <w:rtl w:val="0"/>
         </w:rPr>
         <w:t xml:space="preserve">Database Performance</w:t>
       </w:r>
       <w:r>
         <w:rPr>
-          <w:sz w:val="24"/>
-          <w:szCs w:val="24"/>
           <w:rtl w:val="0"/>
         </w:rPr>
         <w:t xml:space="preserve">: Query response times, connection pool usage, and indexes.</w:t>
@@ -1834,24 +1482,17 @@
         </w:numPr>
         <w:spacing w:after="240" w:before="0" w:beforeAutospacing="0" w:lineRule="auto"/>
         <w:ind w:left="720" w:hanging="360"/>
-        <w:rPr>
-          <w:sz w:val="24"/>
-          <w:szCs w:val="24"/>
-        </w:rPr>
-      </w:pPr>
-      <w:r>
-        <w:rPr>
-          <w:b w:val="1"/>
-          <w:sz w:val="24"/>
-          <w:szCs w:val="24"/>
+        <w:rPr/>
+      </w:pPr>
+      <w:r>
+        <w:rPr>
+          <w:b w:val="1"/>
           <w:rtl w:val="0"/>
         </w:rPr>
         <w:t xml:space="preserve">Caching Layers</w:t>
       </w:r>
       <w:r>
         <w:rPr>
-          <w:sz w:val="24"/>
-          <w:szCs w:val="24"/>
           <w:rtl w:val="0"/>
         </w:rPr>
         <w:t xml:space="preserve">: Cache hit/miss rates if using tools like Redis or Memcached.</w:t>
@@ -1866,8 +1507,8 @@
         <w:rPr>
           <w:b w:val="1"/>
           <w:color w:val="000000"/>
-          <w:sz w:val="24"/>
-          <w:szCs w:val="24"/>
+          <w:sz w:val="22"/>
+          <w:szCs w:val="22"/>
         </w:rPr>
       </w:pPr>
       <w:bookmarkStart w:colFirst="0" w:colLast="0" w:name="_wuu1op987jy3" w:id="10"/>
@@ -1876,25 +1517,20 @@
         <w:rPr>
           <w:b w:val="1"/>
           <w:color w:val="000000"/>
-          <w:sz w:val="24"/>
-          <w:szCs w:val="24"/>
-          <w:rtl w:val="0"/>
-        </w:rPr>
-        <w:t xml:space="preserve">9. Enable Real-User Monitoring (RUM)</w:t>
+          <w:sz w:val="22"/>
+          <w:szCs w:val="22"/>
+          <w:rtl w:val="0"/>
+        </w:rPr>
+        <w:t xml:space="preserve">9. Enabling Real-User Monitoring (RUM)</w:t>
       </w:r>
     </w:p>
     <w:p>
       <w:pPr>
         <w:spacing w:after="240" w:before="240" w:lineRule="auto"/>
-        <w:rPr>
-          <w:sz w:val="24"/>
-          <w:szCs w:val="24"/>
-        </w:rPr>
-      </w:pPr>
-      <w:r>
-        <w:rPr>
-          <w:sz w:val="24"/>
-          <w:szCs w:val="24"/>
+        <w:rPr/>
+      </w:pPr>
+      <w:r>
+        <w:rPr>
           <w:rtl w:val="0"/>
         </w:rPr>
         <w:t xml:space="preserve">RUM tools like </w:t>
@@ -1902,16 +1538,12 @@
       <w:r>
         <w:rPr>
           <w:b w:val="1"/>
-          <w:sz w:val="24"/>
-          <w:szCs w:val="24"/>
           <w:rtl w:val="0"/>
         </w:rPr>
         <w:t xml:space="preserve">Datadog RUM</w:t>
       </w:r>
       <w:r>
         <w:rPr>
-          <w:sz w:val="24"/>
-          <w:szCs w:val="24"/>
           <w:rtl w:val="0"/>
         </w:rPr>
         <w:t xml:space="preserve"> or </w:t>
@@ -1919,16 +1551,12 @@
       <w:r>
         <w:rPr>
           <w:b w:val="1"/>
-          <w:sz w:val="24"/>
-          <w:szCs w:val="24"/>
           <w:rtl w:val="0"/>
         </w:rPr>
         <w:t xml:space="preserve">New Relic RUM</w:t>
       </w:r>
       <w:r>
         <w:rPr>
-          <w:sz w:val="24"/>
-          <w:szCs w:val="24"/>
           <w:rtl w:val="0"/>
         </w:rPr>
         <w:t xml:space="preserve"> provide insights into:</w:t>
@@ -1942,15 +1570,10 @@
         </w:numPr>
         <w:spacing w:after="0" w:afterAutospacing="0" w:before="240" w:lineRule="auto"/>
         <w:ind w:left="720" w:hanging="360"/>
-        <w:rPr>
-          <w:sz w:val="24"/>
-          <w:szCs w:val="24"/>
-        </w:rPr>
-      </w:pPr>
-      <w:r>
-        <w:rPr>
-          <w:sz w:val="24"/>
-          <w:szCs w:val="24"/>
+        <w:rPr/>
+      </w:pPr>
+      <w:r>
+        <w:rPr>
           <w:rtl w:val="0"/>
         </w:rPr>
         <w:t xml:space="preserve">Actual API response times as experienced by users.</w:t>
@@ -1964,15 +1587,10 @@
         </w:numPr>
         <w:spacing w:after="240" w:before="0" w:beforeAutospacing="0" w:lineRule="auto"/>
         <w:ind w:left="720" w:hanging="360"/>
-        <w:rPr>
-          <w:sz w:val="24"/>
-          <w:szCs w:val="24"/>
-        </w:rPr>
-      </w:pPr>
-      <w:r>
-        <w:rPr>
-          <w:sz w:val="24"/>
-          <w:szCs w:val="24"/>
+        <w:rPr/>
+      </w:pPr>
+      <w:r>
+        <w:rPr>
           <w:rtl w:val="0"/>
         </w:rPr>
         <w:t xml:space="preserve">Errors and performance issues on specific devices or regions.</w:t>
@@ -1987,8 +1605,8 @@
         <w:rPr>
           <w:b w:val="1"/>
           <w:color w:val="000000"/>
-          <w:sz w:val="24"/>
-          <w:szCs w:val="24"/>
+          <w:sz w:val="22"/>
+          <w:szCs w:val="22"/>
         </w:rPr>
       </w:pPr>
       <w:bookmarkStart w:colFirst="0" w:colLast="0" w:name="_973usybqlwqm" w:id="11"/>
@@ -1997,11 +1615,11 @@
         <w:rPr>
           <w:b w:val="1"/>
           <w:color w:val="000000"/>
-          <w:sz w:val="24"/>
-          <w:szCs w:val="24"/>
-          <w:rtl w:val="0"/>
-        </w:rPr>
-        <w:t xml:space="preserve">10. Iterate and Improve</w:t>
+          <w:sz w:val="22"/>
+          <w:szCs w:val="22"/>
+          <w:rtl w:val="0"/>
+        </w:rPr>
+        <w:t xml:space="preserve">10. Continuous Iteration and Improvement</w:t>
       </w:r>
     </w:p>
     <w:p>
@@ -2012,15 +1630,10 @@
         </w:numPr>
         <w:spacing w:after="0" w:afterAutospacing="0" w:before="240" w:lineRule="auto"/>
         <w:ind w:left="720" w:hanging="360"/>
-        <w:rPr>
-          <w:sz w:val="24"/>
-          <w:szCs w:val="24"/>
-        </w:rPr>
-      </w:pPr>
-      <w:r>
-        <w:rPr>
-          <w:sz w:val="24"/>
-          <w:szCs w:val="24"/>
+        <w:rPr/>
+      </w:pPr>
+      <w:r>
+        <w:rPr>
           <w:rtl w:val="0"/>
         </w:rPr>
         <w:t xml:space="preserve">Continuously analyze logs and metrics to identify trends.</w:t>
@@ -2034,15 +1647,10 @@
         </w:numPr>
         <w:spacing w:after="240" w:before="0" w:beforeAutospacing="0" w:lineRule="auto"/>
         <w:ind w:left="720" w:hanging="360"/>
-        <w:rPr>
-          <w:sz w:val="24"/>
-          <w:szCs w:val="24"/>
-        </w:rPr>
-      </w:pPr>
-      <w:r>
-        <w:rPr>
-          <w:sz w:val="24"/>
-          <w:szCs w:val="24"/>
+        <w:rPr/>
+      </w:pPr>
+      <w:r>
+        <w:rPr>
           <w:rtl w:val="0"/>
         </w:rPr>
         <w:t xml:space="preserve">Perform post-mortem analyses after incidents to prevent recurrence</w:t>
@@ -2052,10 +1660,7 @@
       <w:pPr>
         <w:spacing w:after="240" w:before="240" w:lineRule="auto"/>
         <w:ind w:left="0" w:firstLine="0"/>
-        <w:rPr>
-          <w:sz w:val="24"/>
-          <w:szCs w:val="24"/>
-        </w:rPr>
+        <w:rPr/>
       </w:pPr>
       <w:r>
         <w:rPr>
@@ -2068,14 +1673,17 @@
         <w:spacing w:after="240" w:before="240" w:lineRule="auto"/>
         <w:ind w:left="0" w:firstLine="0"/>
         <w:rPr>
-          <w:sz w:val="24"/>
-          <w:szCs w:val="24"/>
-        </w:rPr>
-      </w:pPr>
-      <w:r>
-        <w:rPr>
-          <w:rtl w:val="0"/>
-        </w:rPr>
+          <w:b w:val="1"/>
+          <w:u w:val="single"/>
+        </w:rPr>
+      </w:pPr>
+      <w:r>
+        <w:rPr>
+          <w:b w:val="1"/>
+          <w:u w:val="single"/>
+          <w:rtl w:val="0"/>
+        </w:rPr>
+        <w:t xml:space="preserve">Question 12</w:t>
       </w:r>
     </w:p>
     <w:p>
@@ -2083,14 +1691,15 @@
         <w:spacing w:after="240" w:before="240" w:lineRule="auto"/>
         <w:ind w:left="0" w:firstLine="0"/>
         <w:rPr>
-          <w:sz w:val="24"/>
-          <w:szCs w:val="24"/>
-        </w:rPr>
-      </w:pPr>
-      <w:r>
-        <w:rPr>
-          <w:rtl w:val="0"/>
-        </w:rPr>
+          <w:b w:val="1"/>
+        </w:rPr>
+      </w:pPr>
+      <w:r>
+        <w:rPr>
+          <w:b w:val="1"/>
+          <w:rtl w:val="0"/>
+        </w:rPr>
+        <w:t xml:space="preserve">Explain how you would debug high latency in the Node.js microservices.</w:t>
       </w:r>
     </w:p>
     <w:p>
@@ -2098,24 +1707,142 @@
         <w:spacing w:after="240" w:before="240" w:lineRule="auto"/>
         <w:ind w:left="0" w:firstLine="0"/>
         <w:rPr>
-          <w:sz w:val="24"/>
-          <w:szCs w:val="24"/>
-        </w:rPr>
-      </w:pPr>
-      <w:r>
-        <w:rPr>
-          <w:rtl w:val="0"/>
-        </w:rPr>
+          <w:b w:val="1"/>
+        </w:rPr>
+      </w:pPr>
+      <w:r>
+        <w:rPr>
+          <w:b w:val="1"/>
+          <w:rtl w:val="0"/>
+        </w:rPr>
+        <w:t xml:space="preserve">Answer;</w:t>
+      </w:r>
+    </w:p>
+    <w:p>
+      <w:pPr>
+        <w:numPr>
+          <w:ilvl w:val="0"/>
+          <w:numId w:val="12"/>
+        </w:numPr>
+        <w:spacing w:after="0" w:afterAutospacing="0" w:before="240" w:lineRule="auto"/>
+        <w:ind w:left="720" w:hanging="360"/>
+        <w:rPr/>
+      </w:pPr>
+      <w:r>
+        <w:rPr>
+          <w:b w:val="1"/>
+          <w:rtl w:val="0"/>
+        </w:rPr>
+        <w:t xml:space="preserve">Log Analysis:</w:t>
+      </w:r>
+      <w:r>
+        <w:rPr>
+          <w:rtl w:val="0"/>
+        </w:rPr>
+        <w:t xml:space="preserve"> Check logs for error messages and performance metrics.</w:t>
+      </w:r>
+    </w:p>
+    <w:p>
+      <w:pPr>
+        <w:numPr>
+          <w:ilvl w:val="0"/>
+          <w:numId w:val="12"/>
+        </w:numPr>
+        <w:spacing w:after="0" w:afterAutospacing="0" w:before="0" w:beforeAutospacing="0" w:lineRule="auto"/>
+        <w:ind w:left="720" w:hanging="360"/>
+        <w:rPr/>
+      </w:pPr>
+      <w:r>
+        <w:rPr>
+          <w:b w:val="1"/>
+          <w:rtl w:val="0"/>
+        </w:rPr>
+        <w:t xml:space="preserve">Performance Profiling:</w:t>
+      </w:r>
+      <w:r>
+        <w:rPr>
+          <w:rtl w:val="0"/>
+        </w:rPr>
+        <w:t xml:space="preserve"> Use tools like Node.js profiler or Clinic.js to identify bottlenecks.</w:t>
+      </w:r>
+    </w:p>
+    <w:p>
+      <w:pPr>
+        <w:numPr>
+          <w:ilvl w:val="0"/>
+          <w:numId w:val="12"/>
+        </w:numPr>
+        <w:spacing w:after="0" w:afterAutospacing="0" w:before="0" w:beforeAutospacing="0" w:lineRule="auto"/>
+        <w:ind w:left="720" w:hanging="360"/>
+        <w:rPr/>
+      </w:pPr>
+      <w:r>
+        <w:rPr>
+          <w:b w:val="1"/>
+          <w:rtl w:val="0"/>
+        </w:rPr>
+        <w:t xml:space="preserve">Resource Monitoring:</w:t>
+      </w:r>
+      <w:r>
+        <w:rPr>
+          <w:rtl w:val="0"/>
+        </w:rPr>
+        <w:t xml:space="preserve"> Monitor resource usage (CPU, memory) to identify potential issues.</w:t>
+      </w:r>
+    </w:p>
+    <w:p>
+      <w:pPr>
+        <w:numPr>
+          <w:ilvl w:val="0"/>
+          <w:numId w:val="12"/>
+        </w:numPr>
+        <w:spacing w:after="0" w:afterAutospacing="0" w:before="0" w:beforeAutospacing="0" w:lineRule="auto"/>
+        <w:ind w:left="720" w:hanging="360"/>
+        <w:rPr/>
+      </w:pPr>
+      <w:r>
+        <w:rPr>
+          <w:b w:val="1"/>
+          <w:rtl w:val="0"/>
+        </w:rPr>
+        <w:t xml:space="preserve">Database Queries:</w:t>
+      </w:r>
+      <w:r>
+        <w:rPr>
+          <w:rtl w:val="0"/>
+        </w:rPr>
+        <w:t xml:space="preserve"> Ensure database queries are optimized and not causing delays.</w:t>
+      </w:r>
+    </w:p>
+    <w:p>
+      <w:pPr>
+        <w:numPr>
+          <w:ilvl w:val="0"/>
+          <w:numId w:val="12"/>
+        </w:numPr>
+        <w:spacing w:after="240" w:before="0" w:beforeAutospacing="0" w:lineRule="auto"/>
+        <w:ind w:left="720" w:hanging="360"/>
+        <w:rPr/>
+      </w:pPr>
+      <w:r>
+        <w:rPr>
+          <w:b w:val="1"/>
+          <w:rtl w:val="0"/>
+        </w:rPr>
+        <w:t xml:space="preserve">Network Latency:</w:t>
+      </w:r>
+      <w:r>
+        <w:rPr>
+          <w:rtl w:val="0"/>
+        </w:rPr>
+        <w:t xml:space="preserve"> Check for network-related issues that may be causing high latency.</w:t>
       </w:r>
     </w:p>
     <w:p>
       <w:pPr>
         <w:spacing w:after="240" w:before="240" w:lineRule="auto"/>
         <w:ind w:left="0" w:firstLine="0"/>
-        <w:rPr>
-          <w:sz w:val="24"/>
-          <w:szCs w:val="24"/>
-        </w:rPr>
+        <w:rPr/>
       </w:pPr>
       <w:r>
         <w:rPr>
@@ -2127,300 +1854,17 @@
       <w:pPr>
         <w:spacing w:after="240" w:before="240" w:lineRule="auto"/>
         <w:ind w:left="0" w:firstLine="0"/>
-        <w:rPr>
-          <w:sz w:val="24"/>
-          <w:szCs w:val="24"/>
-        </w:rPr>
-      </w:pPr>
-      <w:r>
-        <w:rPr>
-          <w:rtl w:val="0"/>
-        </w:rPr>
-      </w:r>
-    </w:p>
-    <w:p>
-      <w:pPr>
-        <w:spacing w:after="240" w:before="240" w:lineRule="auto"/>
-        <w:ind w:left="0" w:firstLine="0"/>
-        <w:rPr>
-          <w:sz w:val="24"/>
-          <w:szCs w:val="24"/>
-        </w:rPr>
-      </w:pPr>
-      <w:r>
-        <w:rPr>
-          <w:rtl w:val="0"/>
-        </w:rPr>
-      </w:r>
-    </w:p>
-    <w:p>
-      <w:pPr>
-        <w:spacing w:after="240" w:before="240" w:lineRule="auto"/>
-        <w:ind w:left="0" w:firstLine="0"/>
-        <w:rPr>
-          <w:sz w:val="24"/>
-          <w:szCs w:val="24"/>
-        </w:rPr>
-      </w:pPr>
-      <w:r>
-        <w:rPr>
-          <w:rtl w:val="0"/>
-        </w:rPr>
-      </w:r>
-    </w:p>
-    <w:p>
-      <w:pPr>
-        <w:spacing w:after="240" w:before="240" w:lineRule="auto"/>
-        <w:ind w:left="0" w:firstLine="0"/>
-        <w:rPr>
-          <w:b w:val="1"/>
-          <w:sz w:val="24"/>
-          <w:szCs w:val="24"/>
-          <w:u w:val="single"/>
-        </w:rPr>
-      </w:pPr>
-      <w:r>
-        <w:rPr>
-          <w:b w:val="1"/>
-          <w:sz w:val="24"/>
-          <w:szCs w:val="24"/>
-          <w:u w:val="single"/>
-          <w:rtl w:val="0"/>
-        </w:rPr>
-        <w:t xml:space="preserve">Question 12</w:t>
-      </w:r>
-    </w:p>
-    <w:p>
-      <w:pPr>
-        <w:spacing w:after="240" w:before="240" w:lineRule="auto"/>
-        <w:ind w:left="0" w:firstLine="0"/>
-        <w:rPr>
-          <w:b w:val="1"/>
-          <w:sz w:val="24"/>
-          <w:szCs w:val="24"/>
-        </w:rPr>
-      </w:pPr>
-      <w:r>
-        <w:rPr>
-          <w:b w:val="1"/>
-          <w:sz w:val="24"/>
-          <w:szCs w:val="24"/>
-          <w:rtl w:val="0"/>
-        </w:rPr>
-        <w:t xml:space="preserve">Explain how you would debug high latency in the Node.js microservices.</w:t>
-      </w:r>
-    </w:p>
-    <w:p>
-      <w:pPr>
-        <w:spacing w:after="240" w:before="240" w:lineRule="auto"/>
-        <w:ind w:left="0" w:firstLine="0"/>
-        <w:rPr>
-          <w:b w:val="1"/>
-          <w:sz w:val="24"/>
-          <w:szCs w:val="24"/>
-        </w:rPr>
-      </w:pPr>
-      <w:r>
-        <w:rPr>
-          <w:b w:val="1"/>
-          <w:sz w:val="24"/>
-          <w:szCs w:val="24"/>
-          <w:rtl w:val="0"/>
-        </w:rPr>
-        <w:t xml:space="preserve">Answer;</w:t>
-      </w:r>
-    </w:p>
-    <w:p>
-      <w:pPr>
-        <w:numPr>
-          <w:ilvl w:val="0"/>
-          <w:numId w:val="12"/>
-        </w:numPr>
-        <w:spacing w:after="0" w:afterAutospacing="0" w:before="240" w:lineRule="auto"/>
-        <w:ind w:left="720" w:hanging="360"/>
-        <w:rPr>
-          <w:sz w:val="24"/>
-          <w:szCs w:val="24"/>
-        </w:rPr>
-      </w:pPr>
-      <w:r>
-        <w:rPr>
-          <w:b w:val="1"/>
-          <w:sz w:val="24"/>
-          <w:szCs w:val="24"/>
-          <w:rtl w:val="0"/>
-        </w:rPr>
-        <w:t xml:space="preserve">Log Analysis:</w:t>
-      </w:r>
-      <w:r>
-        <w:rPr>
-          <w:sz w:val="24"/>
-          <w:szCs w:val="24"/>
-          <w:rtl w:val="0"/>
-        </w:rPr>
-        <w:t xml:space="preserve"> Check logs for error messages and performance metrics.</w:t>
-      </w:r>
-    </w:p>
-    <w:p>
-      <w:pPr>
-        <w:numPr>
-          <w:ilvl w:val="0"/>
-          <w:numId w:val="12"/>
-        </w:numPr>
-        <w:spacing w:after="0" w:afterAutospacing="0" w:before="0" w:beforeAutospacing="0" w:lineRule="auto"/>
-        <w:ind w:left="720" w:hanging="360"/>
-        <w:rPr>
-          <w:sz w:val="24"/>
-          <w:szCs w:val="24"/>
-        </w:rPr>
-      </w:pPr>
-      <w:r>
-        <w:rPr>
-          <w:b w:val="1"/>
-          <w:sz w:val="24"/>
-          <w:szCs w:val="24"/>
-          <w:rtl w:val="0"/>
-        </w:rPr>
-        <w:t xml:space="preserve">Performance Profiling:</w:t>
-      </w:r>
-      <w:r>
-        <w:rPr>
-          <w:sz w:val="24"/>
-          <w:szCs w:val="24"/>
-          <w:rtl w:val="0"/>
-        </w:rPr>
-        <w:t xml:space="preserve"> Use tools like Node.js profiler or Clinic.js to identify bottlenecks.</w:t>
-      </w:r>
-    </w:p>
-    <w:p>
-      <w:pPr>
-        <w:numPr>
-          <w:ilvl w:val="0"/>
-          <w:numId w:val="12"/>
-        </w:numPr>
-        <w:spacing w:after="0" w:afterAutospacing="0" w:before="0" w:beforeAutospacing="0" w:lineRule="auto"/>
-        <w:ind w:left="720" w:hanging="360"/>
-        <w:rPr>
-          <w:sz w:val="24"/>
-          <w:szCs w:val="24"/>
-        </w:rPr>
-      </w:pPr>
-      <w:r>
-        <w:rPr>
-          <w:b w:val="1"/>
-          <w:sz w:val="24"/>
-          <w:szCs w:val="24"/>
-          <w:rtl w:val="0"/>
-        </w:rPr>
-        <w:t xml:space="preserve">Resource Monitoring:</w:t>
-      </w:r>
-      <w:r>
-        <w:rPr>
-          <w:sz w:val="24"/>
-          <w:szCs w:val="24"/>
-          <w:rtl w:val="0"/>
-        </w:rPr>
-        <w:t xml:space="preserve"> Monitor resource usage (CPU, memory) to identify potential issues.</w:t>
-      </w:r>
-    </w:p>
-    <w:p>
-      <w:pPr>
-        <w:numPr>
-          <w:ilvl w:val="0"/>
-          <w:numId w:val="12"/>
-        </w:numPr>
-        <w:spacing w:after="0" w:afterAutospacing="0" w:before="0" w:beforeAutospacing="0" w:lineRule="auto"/>
-        <w:ind w:left="720" w:hanging="360"/>
-        <w:rPr>
-          <w:sz w:val="24"/>
-          <w:szCs w:val="24"/>
-        </w:rPr>
-      </w:pPr>
-      <w:r>
-        <w:rPr>
-          <w:b w:val="1"/>
-          <w:sz w:val="24"/>
-          <w:szCs w:val="24"/>
-          <w:rtl w:val="0"/>
-        </w:rPr>
-        <w:t xml:space="preserve">Database Queries:</w:t>
-      </w:r>
-      <w:r>
-        <w:rPr>
-          <w:sz w:val="24"/>
-          <w:szCs w:val="24"/>
-          <w:rtl w:val="0"/>
-        </w:rPr>
-        <w:t xml:space="preserve"> Ensure database queries are optimized and not causing delays.</w:t>
-      </w:r>
-    </w:p>
-    <w:p>
-      <w:pPr>
-        <w:numPr>
-          <w:ilvl w:val="0"/>
-          <w:numId w:val="12"/>
-        </w:numPr>
-        <w:spacing w:after="240" w:before="0" w:beforeAutospacing="0" w:lineRule="auto"/>
-        <w:ind w:left="720" w:hanging="360"/>
-        <w:rPr>
-          <w:sz w:val="24"/>
-          <w:szCs w:val="24"/>
-        </w:rPr>
-      </w:pPr>
-      <w:r>
-        <w:rPr>
-          <w:b w:val="1"/>
-          <w:sz w:val="24"/>
-          <w:szCs w:val="24"/>
-          <w:rtl w:val="0"/>
-        </w:rPr>
-        <w:t xml:space="preserve">Network Latency:</w:t>
-      </w:r>
-      <w:r>
-        <w:rPr>
-          <w:sz w:val="24"/>
-          <w:szCs w:val="24"/>
-          <w:rtl w:val="0"/>
-        </w:rPr>
-        <w:t xml:space="preserve"> Check for network-related issues that may be causing high latency.</w:t>
-      </w:r>
-    </w:p>
-    <w:p>
-      <w:pPr>
-        <w:spacing w:after="240" w:before="240" w:lineRule="auto"/>
-        <w:ind w:left="0" w:firstLine="0"/>
-        <w:rPr>
-          <w:sz w:val="24"/>
-          <w:szCs w:val="24"/>
-        </w:rPr>
-      </w:pPr>
-      <w:r>
-        <w:rPr>
-          <w:rtl w:val="0"/>
-        </w:rPr>
-      </w:r>
-    </w:p>
-    <w:p>
-      <w:pPr>
-        <w:spacing w:after="240" w:before="240" w:lineRule="auto"/>
-        <w:ind w:left="0" w:firstLine="0"/>
-        <w:rPr>
-          <w:sz w:val="24"/>
-          <w:szCs w:val="24"/>
-        </w:rPr>
-      </w:pPr>
-      <w:r>
-        <w:rPr>
-          <w:rtl w:val="0"/>
-        </w:rPr>
-      </w:r>
-    </w:p>
-    <w:p>
-      <w:pPr>
-        <w:rPr>
-          <w:sz w:val="24"/>
-          <w:szCs w:val="24"/>
-        </w:rPr>
+        <w:rPr/>
+      </w:pPr>
+      <w:r>
+        <w:rPr>
+          <w:rtl w:val="0"/>
+        </w:rPr>
+      </w:r>
+    </w:p>
+    <w:p>
+      <w:pPr>
+        <w:rPr/>
       </w:pPr>
       <w:r>
         <w:rPr>

</xml_diff>